<commit_message>
LinkedIn done, Prof Dev done, task 6 almost ready
</commit_message>
<xml_diff>
--- a/Game Business Studies/task 6/Self-Evaluation.docx
+++ b/Game Business Studies/task 6/Self-Evaluation.docx
@@ -3337,7 +3337,10 @@
       <w:sdtContent>
         <w:p>
           <w:r>
-            <w:t>Low motivation.</w:t>
+            <w:t>Low motivation</w:t>
+          </w:r>
+          <w:r>
+            <w:t xml:space="preserve"> and a general poor state of mind has kept me from achieving success.</w:t>
           </w:r>
         </w:p>
       </w:sdtContent>
@@ -3373,7 +3376,15 @@
       <w:sdtContent>
         <w:p>
           <w:r>
-            <w:t>Persistence.</w:t>
+            <w:t xml:space="preserve">I plan to overcome this by persisting and adjusting my state of mind to allow myself to succeed in future </w:t>
+          </w:r>
+          <w:proofErr w:type="spellStart"/>
+          <w:r>
+            <w:t>endeavors</w:t>
+          </w:r>
+          <w:proofErr w:type="spellEnd"/>
+          <w:r>
+            <w:t>.</w:t>
           </w:r>
         </w:p>
       </w:sdtContent>
@@ -3955,6 +3966,17 @@
           <w:r>
             <w:t>Godot Tutorial</w:t>
           </w:r>
+          <w:r>
+            <w:t xml:space="preserve"> </w:t>
+          </w:r>
+          <w:proofErr w:type="gramStart"/>
+          <w:r>
+            <w:t>-  Importing</w:t>
+          </w:r>
+          <w:proofErr w:type="gramEnd"/>
+          <w:r>
+            <w:t xml:space="preserve"> 3D Models</w:t>
+          </w:r>
         </w:p>
       </w:sdtContent>
     </w:sdt>
@@ -4010,7 +4032,49 @@
       <w:sdtContent>
         <w:p>
           <w:r>
-            <w:t>This activity benefited me as it helped me understand how to use Godot, broadening my options for game engines.</w:t>
+            <w:t xml:space="preserve">This activity benefited me as it </w:t>
+          </w:r>
+          <w:r>
+            <w:t>gave</w:t>
+          </w:r>
+          <w:r>
+            <w:t xml:space="preserve"> me </w:t>
+          </w:r>
+          <w:r>
+            <w:t xml:space="preserve">a broader </w:t>
+          </w:r>
+          <w:r>
+            <w:t>understand</w:t>
+          </w:r>
+          <w:r>
+            <w:t>ing of</w:t>
+          </w:r>
+          <w:r>
+            <w:t xml:space="preserve"> how to use Godot</w:t>
+          </w:r>
+          <w:r>
+            <w:t>, specifically how to import 3D models. This</w:t>
+          </w:r>
+          <w:r>
+            <w:t xml:space="preserve"> </w:t>
+          </w:r>
+          <w:r>
+            <w:t>gives me</w:t>
+          </w:r>
+          <w:r>
+            <w:t xml:space="preserve"> </w:t>
+          </w:r>
+          <w:r>
+            <w:t xml:space="preserve">more </w:t>
+          </w:r>
+          <w:r>
+            <w:t>options for game engines</w:t>
+          </w:r>
+          <w:r>
+            <w:t xml:space="preserve"> to use in future projects</w:t>
+          </w:r>
+          <w:r>
+            <w:t>.</w:t>
           </w:r>
         </w:p>
       </w:sdtContent>
@@ -4036,10 +4100,10 @@
               <w:noProof/>
             </w:rPr>
             <w:drawing>
-              <wp:inline distT="0" distB="0" distL="0" distR="0" wp14:anchorId="600EF9F4" wp14:editId="3997F3B6">
-                <wp:extent cx="1905000" cy="1905000"/>
+              <wp:inline distT="0" distB="0" distL="0" distR="0" wp14:anchorId="600EF9F4" wp14:editId="3379B1FD">
+                <wp:extent cx="5532447" cy="2924175"/>
                 <wp:effectExtent l="0" t="0" r="0" b="0"/>
-                <wp:docPr id="2" name="Picture 2" descr="A white square with a blue border&#10;&#10;Description automatically generated"/>
+                <wp:docPr id="2" name="Picture 2" descr="A low poly, textureless horse on Godot's Editor"/>
                 <wp:cNvGraphicFramePr>
                   <a:graphicFrameLocks xmlns:a="http://schemas.openxmlformats.org/drawingml/2006/main" noChangeAspect="1"/>
                 </wp:cNvGraphicFramePr>
@@ -4047,20 +4111,19 @@
                   <a:graphicData uri="http://schemas.openxmlformats.org/drawingml/2006/picture">
                     <pic:pic xmlns:pic="http://schemas.openxmlformats.org/drawingml/2006/picture">
                       <pic:nvPicPr>
-                        <pic:cNvPr id="2" name="Picture 2" descr="A white square with a blue border&#10;&#10;Description automatically generated"/>
+                        <pic:cNvPr id="2" name="Picture 2" descr="A low poly, textureless horse on Godot's Editor"/>
                         <pic:cNvPicPr>
                           <a:picLocks noChangeAspect="1" noChangeArrowheads="1"/>
                         </pic:cNvPicPr>
                       </pic:nvPicPr>
                       <pic:blipFill>
-                        <a:blip r:embed="rId9">
+                        <a:blip r:embed="rId10" cstate="print">
                           <a:extLst>
                             <a:ext uri="{28A0092B-C50C-407E-A947-70E740481C1C}">
                               <a14:useLocalDpi xmlns:a14="http://schemas.microsoft.com/office/drawing/2010/main" val="0"/>
                             </a:ext>
                           </a:extLst>
                         </a:blip>
-                        <a:srcRect/>
                         <a:stretch>
                           <a:fillRect/>
                         </a:stretch>
@@ -4068,7 +4131,7 @@
                       <pic:spPr bwMode="auto">
                         <a:xfrm>
                           <a:off x="0" y="0"/>
-                          <a:ext cx="1905000" cy="1905000"/>
+                          <a:ext cx="5554545" cy="2935855"/>
                         </a:xfrm>
                         <a:prstGeom prst="rect">
                           <a:avLst/>
@@ -6079,6 +6142,7 @@
     <w:rsid w:val="00035143"/>
     <w:rsid w:val="001A0D15"/>
     <w:rsid w:val="001B6168"/>
+    <w:rsid w:val="001D2815"/>
     <w:rsid w:val="001F65FD"/>
     <w:rsid w:val="002053D1"/>
     <w:rsid w:val="002B239A"/>
@@ -6087,6 +6151,7 @@
     <w:rsid w:val="006413DB"/>
     <w:rsid w:val="007745C6"/>
     <w:rsid w:val="008F5530"/>
+    <w:rsid w:val="00A55A8E"/>
     <w:rsid w:val="00E8229A"/>
   </w:rsids>
   <m:mathPr>
@@ -6944,12 +7009,9 @@
 </file>
 
 <file path=customXml/item1.xml><?xml version="1.0" encoding="utf-8"?>
-<?mso-contentType ?>
-<FormTemplates xmlns="http://schemas.microsoft.com/sharepoint/v3/contenttype/forms">
-  <Display>DocumentLibraryForm</Display>
-  <Edit>DocumentLibraryForm</Edit>
-  <New>DocumentLibraryForm</New>
-</FormTemplates>
+<p:properties xmlns:p="http://schemas.microsoft.com/office/2006/metadata/properties" xmlns:xsi="http://www.w3.org/2001/XMLSchema-instance" xmlns:pc="http://schemas.microsoft.com/office/infopath/2007/PartnerControls">
+  <documentManagement/>
+</p:properties>
 </file>
 
 <file path=customXml/item2.xml><?xml version="1.0" encoding="utf-8"?>
@@ -6957,9 +7019,12 @@
 </file>
 
 <file path=customXml/item3.xml><?xml version="1.0" encoding="utf-8"?>
-<p:properties xmlns:p="http://schemas.microsoft.com/office/2006/metadata/properties" xmlns:xsi="http://www.w3.org/2001/XMLSchema-instance" xmlns:pc="http://schemas.microsoft.com/office/infopath/2007/PartnerControls">
-  <documentManagement/>
-</p:properties>
+<?mso-contentType ?>
+<FormTemplates xmlns="http://schemas.microsoft.com/sharepoint/v3/contenttype/forms">
+  <Display>DocumentLibraryForm</Display>
+  <Edit>DocumentLibraryForm</Edit>
+  <New>DocumentLibraryForm</New>
+</FormTemplates>
 </file>
 
 <file path=customXml/item4.xml><?xml version="1.0" encoding="utf-8"?>
@@ -7164,9 +7229,10 @@
 </file>
 
 <file path=customXml/itemProps1.xml><?xml version="1.0" encoding="utf-8"?>
-<ds:datastoreItem xmlns:ds="http://schemas.openxmlformats.org/officeDocument/2006/customXml" ds:itemID="{CE9D6D63-B1F4-4090-B8BE-999599C68E6E}">
+<ds:datastoreItem xmlns:ds="http://schemas.openxmlformats.org/officeDocument/2006/customXml" ds:itemID="{65DCD144-FA27-444F-9A8D-8F2F8B220BE6}">
   <ds:schemaRefs>
-    <ds:schemaRef ds:uri="http://schemas.microsoft.com/sharepoint/v3/contenttype/forms"/>
+    <ds:schemaRef ds:uri="http://schemas.microsoft.com/office/2006/metadata/properties"/>
+    <ds:schemaRef ds:uri="http://schemas.microsoft.com/office/infopath/2007/PartnerControls"/>
   </ds:schemaRefs>
 </ds:datastoreItem>
 </file>
@@ -7180,10 +7246,9 @@
 </file>
 
 <file path=customXml/itemProps3.xml><?xml version="1.0" encoding="utf-8"?>
-<ds:datastoreItem xmlns:ds="http://schemas.openxmlformats.org/officeDocument/2006/customXml" ds:itemID="{65DCD144-FA27-444F-9A8D-8F2F8B220BE6}">
+<ds:datastoreItem xmlns:ds="http://schemas.openxmlformats.org/officeDocument/2006/customXml" ds:itemID="{CE9D6D63-B1F4-4090-B8BE-999599C68E6E}">
   <ds:schemaRefs>
-    <ds:schemaRef ds:uri="http://schemas.microsoft.com/office/2006/metadata/properties"/>
-    <ds:schemaRef ds:uri="http://schemas.microsoft.com/office/infopath/2007/PartnerControls"/>
+    <ds:schemaRef ds:uri="http://schemas.microsoft.com/sharepoint/v3/contenttype/forms"/>
   </ds:schemaRefs>
 </ds:datastoreItem>
 </file>

</xml_diff>